<commit_message>
Room working now fully
next friendlist and login
</commit_message>
<xml_diff>
--- a/Pre. Aufteilung.docx
+++ b/Pre. Aufteilung.docx
@@ -109,6 +109,249 @@
         <w:rPr>
           <w:lang w:val="de-DE"/>
         </w:rPr>
+        <w:t>(</w:t>
+      </w:r>
+      <w:r>
+        <w:rPr>
+          <w:lang w:val="de-DE"/>
+        </w:rPr>
+        <w:t>Andre</w:t>
+      </w:r>
+      <w:r>
+        <w:rPr>
+          <w:lang w:val="de-DE"/>
+        </w:rPr>
+        <w:t>)</w:t>
+      </w:r>
+    </w:p>
+    <w:p>
+      <w:pPr>
+        <w:pStyle w:val="Listenabsatz"/>
+        <w:numPr>
+          <w:ilvl w:val="0"/>
+          <w:numId w:val="2"/>
+        </w:numPr>
+        <w:spacing w:line="240" w:lineRule="auto"/>
+      </w:pPr>
+      <w:proofErr w:type="spellStart"/>
+      <w:r>
+        <w:t>Itemsystem</w:t>
+      </w:r>
+      <w:proofErr w:type="spellEnd"/>
+      <w:r>
+        <w:tab/>
+      </w:r>
+      <w:r>
+        <w:rPr>
+          <w:lang w:val="de-DE"/>
+        </w:rPr>
+        <w:t>(</w:t>
+      </w:r>
+      <w:r>
+        <w:rPr>
+          <w:lang w:val="de-DE"/>
+        </w:rPr>
+        <w:t>Andre</w:t>
+      </w:r>
+      <w:r>
+        <w:rPr>
+          <w:lang w:val="de-DE"/>
+        </w:rPr>
+        <w:t>)</w:t>
+      </w:r>
+    </w:p>
+    <w:p>
+      <w:pPr>
+        <w:pStyle w:val="Listenabsatz"/>
+        <w:numPr>
+          <w:ilvl w:val="0"/>
+          <w:numId w:val="2"/>
+        </w:numPr>
+        <w:spacing w:line="240" w:lineRule="auto"/>
+      </w:pPr>
+      <w:proofErr w:type="spellStart"/>
+      <w:r>
+        <w:t>Rundensystem</w:t>
+      </w:r>
+      <w:proofErr w:type="spellEnd"/>
+      <w:r>
+        <w:tab/>
+      </w:r>
+      <w:r>
+        <w:rPr>
+          <w:lang w:val="de-DE"/>
+        </w:rPr>
+        <w:t>(Andre)</w:t>
+      </w:r>
+    </w:p>
+    <w:p>
+      <w:pPr>
+        <w:pStyle w:val="Listenabsatz"/>
+        <w:numPr>
+          <w:ilvl w:val="0"/>
+          <w:numId w:val="2"/>
+        </w:numPr>
+        <w:spacing w:line="240" w:lineRule="auto"/>
+        <w:rPr>
+          <w:lang w:val="de-DE"/>
+        </w:rPr>
+      </w:pPr>
+      <w:r>
+        <w:rPr>
+          <w:lang w:val="de-DE"/>
+        </w:rPr>
+        <w:t xml:space="preserve">ggf. </w:t>
+      </w:r>
+      <w:proofErr w:type="spellStart"/>
+      <w:r>
+        <w:rPr>
+          <w:lang w:val="de-DE"/>
+        </w:rPr>
+        <w:t>Characters</w:t>
+      </w:r>
+      <w:proofErr w:type="spellEnd"/>
+      <w:r>
+        <w:rPr>
+          <w:lang w:val="de-DE"/>
+        </w:rPr>
+        <w:tab/>
+      </w:r>
+      <w:r>
+        <w:rPr>
+          <w:lang w:val="de-DE"/>
+        </w:rPr>
+        <w:t>(</w:t>
+      </w:r>
+      <w:proofErr w:type="spellStart"/>
+      <w:r>
+        <w:rPr>
+          <w:lang w:val="de-DE"/>
+        </w:rPr>
+        <w:t>dude</w:t>
+      </w:r>
+      <w:proofErr w:type="spellEnd"/>
+      <w:r>
+        <w:rPr>
+          <w:lang w:val="de-DE"/>
+        </w:rPr>
+        <w:t xml:space="preserve"> der fertig)</w:t>
+      </w:r>
+    </w:p>
+    <w:p>
+      <w:pPr>
+        <w:pStyle w:val="Listenabsatz"/>
+        <w:numPr>
+          <w:ilvl w:val="0"/>
+          <w:numId w:val="2"/>
+        </w:numPr>
+        <w:spacing w:line="240" w:lineRule="auto"/>
+        <w:rPr>
+          <w:lang w:val="de-DE"/>
+        </w:rPr>
+      </w:pPr>
+      <w:proofErr w:type="spellStart"/>
+      <w:r>
+        <w:rPr>
+          <w:lang w:val="de-DE"/>
+        </w:rPr>
+        <w:t>ggf</w:t>
+      </w:r>
+      <w:proofErr w:type="spellEnd"/>
+      <w:r>
+        <w:rPr>
+          <w:lang w:val="de-DE"/>
+        </w:rPr>
+        <w:t xml:space="preserve"> Auto </w:t>
+      </w:r>
+      <w:proofErr w:type="spellStart"/>
+      <w:r>
+        <w:rPr>
+          <w:lang w:val="de-DE"/>
+        </w:rPr>
+        <w:t>stats</w:t>
+      </w:r>
+      <w:proofErr w:type="spellEnd"/>
+      <w:r>
+        <w:rPr>
+          <w:lang w:val="de-DE"/>
+        </w:rPr>
+        <w:tab/>
+      </w:r>
+      <w:r>
+        <w:rPr>
+          <w:lang w:val="de-DE"/>
+        </w:rPr>
+        <w:t>(</w:t>
+      </w:r>
+      <w:proofErr w:type="spellStart"/>
+      <w:r>
+        <w:rPr>
+          <w:lang w:val="de-DE"/>
+        </w:rPr>
+        <w:t>dude</w:t>
+      </w:r>
+      <w:proofErr w:type="spellEnd"/>
+      <w:r>
+        <w:rPr>
+          <w:lang w:val="de-DE"/>
+        </w:rPr>
+        <w:t xml:space="preserve"> der fertig)</w:t>
+      </w:r>
+    </w:p>
+    <w:p>
+      <w:pPr>
+        <w:spacing w:line="240" w:lineRule="auto"/>
+        <w:rPr>
+          <w:lang w:val="de-DE"/>
+        </w:rPr>
+      </w:pPr>
+    </w:p>
+    <w:p>
+      <w:pPr>
+        <w:spacing w:line="240" w:lineRule="auto"/>
+        <w:rPr>
+          <w:lang w:val="de-DE"/>
+        </w:rPr>
+      </w:pPr>
+      <w:proofErr w:type="spellStart"/>
+      <w:r>
+        <w:rPr>
+          <w:lang w:val="de-DE"/>
+        </w:rPr>
+        <w:t>Pre</w:t>
+      </w:r>
+      <w:proofErr w:type="spellEnd"/>
+      <w:r>
+        <w:rPr>
+          <w:lang w:val="de-DE"/>
+        </w:rPr>
+        <w:t xml:space="preserve"> </w:t>
+      </w:r>
+      <w:proofErr w:type="spellStart"/>
+      <w:r>
+        <w:rPr>
+          <w:lang w:val="de-DE"/>
+        </w:rPr>
+        <w:t>Race</w:t>
+      </w:r>
+      <w:proofErr w:type="spellEnd"/>
+      <w:r>
+        <w:rPr>
+          <w:lang w:val="de-DE"/>
+        </w:rPr>
+        <w:t xml:space="preserve"> Menu:</w:t>
+      </w:r>
+      <w:r>
+        <w:rPr>
+          <w:lang w:val="de-DE"/>
+        </w:rPr>
+        <w:tab/>
+      </w:r>
+      <w:r>
+        <w:rPr>
+          <w:lang w:val="de-DE"/>
+        </w:rPr>
+        <w:tab/>
         <w:t>(Chris)</w:t>
       </w:r>
     </w:p>
@@ -117,55 +360,201 @@
         <w:pStyle w:val="Listenabsatz"/>
         <w:numPr>
           <w:ilvl w:val="0"/>
-          <w:numId w:val="2"/>
-        </w:numPr>
-        <w:spacing w:line="240" w:lineRule="auto"/>
-      </w:pPr>
-      <w:proofErr w:type="spellStart"/>
-      <w:r>
-        <w:t>Itemsystem</w:t>
-      </w:r>
-      <w:proofErr w:type="spellEnd"/>
-      <w:r>
-        <w:tab/>
-      </w:r>
-      <w:r>
-        <w:rPr>
-          <w:lang w:val="de-DE"/>
-        </w:rPr>
-        <w:t>(Chris)</w:t>
-      </w:r>
-    </w:p>
-    <w:p>
-      <w:pPr>
-        <w:pStyle w:val="Listenabsatz"/>
-        <w:numPr>
-          <w:ilvl w:val="0"/>
-          <w:numId w:val="2"/>
-        </w:numPr>
-        <w:spacing w:line="240" w:lineRule="auto"/>
-      </w:pPr>
-      <w:proofErr w:type="spellStart"/>
-      <w:r>
-        <w:t>Rundensystem</w:t>
-      </w:r>
-      <w:proofErr w:type="spellEnd"/>
-      <w:r>
-        <w:tab/>
-      </w:r>
-      <w:r>
-        <w:rPr>
-          <w:lang w:val="de-DE"/>
-        </w:rPr>
-        <w:t>(Andre)</w:t>
-      </w:r>
-    </w:p>
-    <w:p>
-      <w:pPr>
-        <w:pStyle w:val="Listenabsatz"/>
-        <w:numPr>
-          <w:ilvl w:val="0"/>
-          <w:numId w:val="2"/>
+          <w:numId w:val="3"/>
+        </w:numPr>
+        <w:spacing w:line="240" w:lineRule="auto"/>
+        <w:rPr>
+          <w:lang w:val="de-DE"/>
+        </w:rPr>
+      </w:pPr>
+      <w:r>
+        <w:rPr>
+          <w:lang w:val="de-DE"/>
+        </w:rPr>
+        <w:t xml:space="preserve">kick </w:t>
+      </w:r>
+      <w:proofErr w:type="spellStart"/>
+      <w:r>
+        <w:rPr>
+          <w:lang w:val="de-DE"/>
+        </w:rPr>
+        <w:t>player</w:t>
+      </w:r>
+      <w:proofErr w:type="spellEnd"/>
+      <w:r>
+        <w:rPr>
+          <w:lang w:val="de-DE"/>
+        </w:rPr>
+        <w:tab/>
+      </w:r>
+    </w:p>
+    <w:p>
+      <w:pPr>
+        <w:pStyle w:val="Listenabsatz"/>
+        <w:numPr>
+          <w:ilvl w:val="0"/>
+          <w:numId w:val="3"/>
+        </w:numPr>
+        <w:spacing w:line="240" w:lineRule="auto"/>
+        <w:rPr>
+          <w:lang w:val="de-DE"/>
+        </w:rPr>
+      </w:pPr>
+      <w:proofErr w:type="spellStart"/>
+      <w:r>
+        <w:rPr>
+          <w:lang w:val="de-DE"/>
+        </w:rPr>
+        <w:t>new</w:t>
+      </w:r>
+      <w:proofErr w:type="spellEnd"/>
+      <w:r>
+        <w:rPr>
+          <w:lang w:val="de-DE"/>
+        </w:rPr>
+        <w:t xml:space="preserve"> </w:t>
+      </w:r>
+      <w:proofErr w:type="spellStart"/>
+      <w:r>
+        <w:rPr>
+          <w:lang w:val="de-DE"/>
+        </w:rPr>
+        <w:t>leader</w:t>
+      </w:r>
+      <w:proofErr w:type="spellEnd"/>
+    </w:p>
+    <w:p>
+      <w:pPr>
+        <w:pStyle w:val="Listenabsatz"/>
+        <w:numPr>
+          <w:ilvl w:val="0"/>
+          <w:numId w:val="3"/>
+        </w:numPr>
+        <w:spacing w:line="240" w:lineRule="auto"/>
+        <w:rPr>
+          <w:lang w:val="de-DE"/>
+        </w:rPr>
+      </w:pPr>
+      <w:proofErr w:type="spellStart"/>
+      <w:r>
+        <w:rPr>
+          <w:lang w:val="de-DE"/>
+        </w:rPr>
+        <w:t>veto</w:t>
+      </w:r>
+      <w:proofErr w:type="spellEnd"/>
+      <w:r>
+        <w:rPr>
+          <w:lang w:val="de-DE"/>
+        </w:rPr>
+        <w:t xml:space="preserve"> </w:t>
+      </w:r>
+      <w:proofErr w:type="spellStart"/>
+      <w:r>
+        <w:rPr>
+          <w:lang w:val="de-DE"/>
+        </w:rPr>
+        <w:t>map</w:t>
+      </w:r>
+      <w:proofErr w:type="spellEnd"/>
+    </w:p>
+    <w:p>
+      <w:pPr>
+        <w:pStyle w:val="Listenabsatz"/>
+        <w:numPr>
+          <w:ilvl w:val="0"/>
+          <w:numId w:val="3"/>
+        </w:numPr>
+        <w:spacing w:line="240" w:lineRule="auto"/>
+        <w:rPr>
+          <w:lang w:val="de-DE"/>
+        </w:rPr>
+      </w:pPr>
+      <w:proofErr w:type="spellStart"/>
+      <w:r>
+        <w:rPr>
+          <w:lang w:val="de-DE"/>
+        </w:rPr>
+        <w:t>chat</w:t>
+      </w:r>
+      <w:proofErr w:type="spellEnd"/>
+    </w:p>
+    <w:p>
+      <w:pPr>
+        <w:pStyle w:val="Listenabsatz"/>
+        <w:numPr>
+          <w:ilvl w:val="0"/>
+          <w:numId w:val="3"/>
+        </w:numPr>
+        <w:spacing w:line="240" w:lineRule="auto"/>
+        <w:rPr>
+          <w:lang w:val="de-DE"/>
+        </w:rPr>
+      </w:pPr>
+      <w:proofErr w:type="spellStart"/>
+      <w:r>
+        <w:rPr>
+          <w:lang w:val="de-DE"/>
+        </w:rPr>
+        <w:t>leave</w:t>
+      </w:r>
+      <w:proofErr w:type="spellEnd"/>
+      <w:r>
+        <w:rPr>
+          <w:lang w:val="de-DE"/>
+        </w:rPr>
+        <w:t xml:space="preserve"> </w:t>
+      </w:r>
+      <w:proofErr w:type="spellStart"/>
+      <w:r>
+        <w:rPr>
+          <w:lang w:val="de-DE"/>
+        </w:rPr>
+        <w:t>lobby</w:t>
+      </w:r>
+      <w:proofErr w:type="spellEnd"/>
+    </w:p>
+    <w:p>
+      <w:pPr>
+        <w:pStyle w:val="Listenabsatz"/>
+        <w:numPr>
+          <w:ilvl w:val="0"/>
+          <w:numId w:val="3"/>
+        </w:numPr>
+        <w:spacing w:line="240" w:lineRule="auto"/>
+        <w:rPr>
+          <w:lang w:val="de-DE"/>
+        </w:rPr>
+      </w:pPr>
+      <w:proofErr w:type="spellStart"/>
+      <w:r>
+        <w:rPr>
+          <w:lang w:val="de-DE"/>
+        </w:rPr>
+        <w:t>close</w:t>
+      </w:r>
+      <w:proofErr w:type="spellEnd"/>
+      <w:r>
+        <w:rPr>
+          <w:lang w:val="de-DE"/>
+        </w:rPr>
+        <w:t xml:space="preserve"> </w:t>
+      </w:r>
+      <w:proofErr w:type="spellStart"/>
+      <w:r>
+        <w:rPr>
+          <w:lang w:val="de-DE"/>
+        </w:rPr>
+        <w:t>lobby</w:t>
+      </w:r>
+      <w:proofErr w:type="spellEnd"/>
+    </w:p>
+    <w:p>
+      <w:pPr>
+        <w:pStyle w:val="Listenabsatz"/>
+        <w:numPr>
+          <w:ilvl w:val="0"/>
+          <w:numId w:val="3"/>
         </w:numPr>
         <w:spacing w:line="240" w:lineRule="auto"/>
         <w:rPr>
@@ -183,516 +572,159 @@
         <w:rPr>
           <w:lang w:val="de-DE"/>
         </w:rPr>
-        <w:t>Characters</w:t>
-      </w:r>
-      <w:proofErr w:type="spellEnd"/>
-      <w:r>
-        <w:rPr>
-          <w:lang w:val="de-DE"/>
-        </w:rPr>
-        <w:tab/>
-      </w:r>
-      <w:r>
-        <w:rPr>
-          <w:lang w:val="de-DE"/>
-        </w:rPr>
+        <w:t>pw</w:t>
+      </w:r>
+      <w:proofErr w:type="spellEnd"/>
+      <w:r>
+        <w:rPr>
+          <w:lang w:val="de-DE"/>
+        </w:rPr>
+        <w:t xml:space="preserve"> </w:t>
+      </w:r>
+      <w:proofErr w:type="spellStart"/>
+      <w:r>
+        <w:rPr>
+          <w:lang w:val="de-DE"/>
+        </w:rPr>
+        <w:t>aendern</w:t>
+      </w:r>
+      <w:proofErr w:type="spellEnd"/>
+    </w:p>
+    <w:p>
+      <w:pPr>
+        <w:pStyle w:val="Listenabsatz"/>
+        <w:numPr>
+          <w:ilvl w:val="0"/>
+          <w:numId w:val="3"/>
+        </w:numPr>
+        <w:spacing w:line="240" w:lineRule="auto"/>
+        <w:rPr>
+          <w:lang w:val="de-DE"/>
+        </w:rPr>
+      </w:pPr>
+      <w:r>
+        <w:rPr>
+          <w:lang w:val="de-DE"/>
+        </w:rPr>
+        <w:t xml:space="preserve">ggf. </w:t>
+      </w:r>
+      <w:proofErr w:type="spellStart"/>
+      <w:r>
+        <w:rPr>
+          <w:lang w:val="de-DE"/>
+        </w:rPr>
+        <w:t>choose</w:t>
+      </w:r>
+      <w:proofErr w:type="spellEnd"/>
+      <w:r>
+        <w:rPr>
+          <w:lang w:val="de-DE"/>
+        </w:rPr>
+        <w:t xml:space="preserve"> </w:t>
+      </w:r>
+      <w:proofErr w:type="spellStart"/>
+      <w:r>
+        <w:rPr>
+          <w:lang w:val="de-DE"/>
+        </w:rPr>
+        <w:t>char</w:t>
+      </w:r>
+      <w:proofErr w:type="spellEnd"/>
+    </w:p>
+    <w:p>
+      <w:pPr>
+        <w:pStyle w:val="Listenabsatz"/>
+        <w:numPr>
+          <w:ilvl w:val="0"/>
+          <w:numId w:val="3"/>
+        </w:numPr>
+        <w:spacing w:line="240" w:lineRule="auto"/>
+        <w:rPr>
+          <w:lang w:val="de-DE"/>
+        </w:rPr>
+      </w:pPr>
+      <w:r>
+        <w:rPr>
+          <w:lang w:val="de-DE"/>
+        </w:rPr>
+        <w:t xml:space="preserve">ggf. </w:t>
+      </w:r>
+      <w:proofErr w:type="spellStart"/>
+      <w:r>
+        <w:rPr>
+          <w:lang w:val="de-DE"/>
+        </w:rPr>
+        <w:t>choose</w:t>
+      </w:r>
+      <w:proofErr w:type="spellEnd"/>
+      <w:r>
+        <w:rPr>
+          <w:lang w:val="de-DE"/>
+        </w:rPr>
+        <w:t xml:space="preserve"> </w:t>
+      </w:r>
+      <w:proofErr w:type="spellStart"/>
+      <w:r>
+        <w:rPr>
+          <w:lang w:val="de-DE"/>
+        </w:rPr>
+        <w:t>car</w:t>
+      </w:r>
+      <w:bookmarkStart w:id="0" w:name="_GoBack"/>
+      <w:bookmarkEnd w:id="0"/>
+      <w:proofErr w:type="spellEnd"/>
+    </w:p>
+    <w:p>
+      <w:pPr>
+        <w:spacing w:line="240" w:lineRule="auto"/>
+        <w:rPr>
+          <w:lang w:val="de-DE"/>
+        </w:rPr>
+      </w:pPr>
+    </w:p>
+    <w:p>
+      <w:pPr>
+        <w:spacing w:line="240" w:lineRule="auto"/>
+        <w:rPr>
+          <w:lang w:val="de-DE"/>
+        </w:rPr>
+      </w:pPr>
+      <w:r>
+        <w:rPr>
+          <w:lang w:val="de-DE"/>
+        </w:rPr>
+        <w:t>Menu:</w:t>
+      </w:r>
+      <w:r>
+        <w:rPr>
+          <w:lang w:val="de-DE"/>
+        </w:rPr>
+        <w:tab/>
+      </w:r>
+      <w:r>
+        <w:rPr>
+          <w:lang w:val="de-DE"/>
+        </w:rPr>
+        <w:tab/>
+      </w:r>
+      <w:r>
+        <w:rPr>
+          <w:lang w:val="de-DE"/>
+        </w:rPr>
+        <w:tab/>
         <w:t>(</w:t>
       </w:r>
-      <w:proofErr w:type="spellStart"/>
-      <w:r>
-        <w:rPr>
-          <w:lang w:val="de-DE"/>
-        </w:rPr>
-        <w:t>dude</w:t>
-      </w:r>
-      <w:proofErr w:type="spellEnd"/>
-      <w:r>
-        <w:rPr>
-          <w:lang w:val="de-DE"/>
-        </w:rPr>
-        <w:t xml:space="preserve"> der fertig</w:t>
+      <w:r>
+        <w:rPr>
+          <w:lang w:val="de-DE"/>
+        </w:rPr>
+        <w:t>Chris</w:t>
       </w:r>
       <w:r>
         <w:rPr>
           <w:lang w:val="de-DE"/>
         </w:rPr>
         <w:t>)</w:t>
-      </w:r>
-    </w:p>
-    <w:p>
-      <w:pPr>
-        <w:pStyle w:val="Listenabsatz"/>
-        <w:numPr>
-          <w:ilvl w:val="0"/>
-          <w:numId w:val="2"/>
-        </w:numPr>
-        <w:spacing w:line="240" w:lineRule="auto"/>
-        <w:rPr>
-          <w:lang w:val="de-DE"/>
-        </w:rPr>
-      </w:pPr>
-      <w:proofErr w:type="spellStart"/>
-      <w:r>
-        <w:rPr>
-          <w:lang w:val="de-DE"/>
-        </w:rPr>
-        <w:t>ggf</w:t>
-      </w:r>
-      <w:proofErr w:type="spellEnd"/>
-      <w:r>
-        <w:rPr>
-          <w:lang w:val="de-DE"/>
-        </w:rPr>
-        <w:t xml:space="preserve"> Auto </w:t>
-      </w:r>
-      <w:proofErr w:type="spellStart"/>
-      <w:r>
-        <w:rPr>
-          <w:lang w:val="de-DE"/>
-        </w:rPr>
-        <w:t>stats</w:t>
-      </w:r>
-      <w:proofErr w:type="spellEnd"/>
-      <w:r>
-        <w:rPr>
-          <w:lang w:val="de-DE"/>
-        </w:rPr>
-        <w:tab/>
-      </w:r>
-      <w:r>
-        <w:rPr>
-          <w:lang w:val="de-DE"/>
-        </w:rPr>
-        <w:t>(</w:t>
-      </w:r>
-      <w:proofErr w:type="spellStart"/>
-      <w:r>
-        <w:rPr>
-          <w:lang w:val="de-DE"/>
-        </w:rPr>
-        <w:t>dude</w:t>
-      </w:r>
-      <w:proofErr w:type="spellEnd"/>
-      <w:r>
-        <w:rPr>
-          <w:lang w:val="de-DE"/>
-        </w:rPr>
-        <w:t xml:space="preserve"> der fertig)</w:t>
-      </w:r>
-    </w:p>
-    <w:p>
-      <w:pPr>
-        <w:spacing w:line="240" w:lineRule="auto"/>
-        <w:rPr>
-          <w:lang w:val="de-DE"/>
-        </w:rPr>
-      </w:pPr>
-    </w:p>
-    <w:p>
-      <w:pPr>
-        <w:spacing w:line="240" w:lineRule="auto"/>
-        <w:rPr>
-          <w:lang w:val="de-DE"/>
-        </w:rPr>
-      </w:pPr>
-      <w:proofErr w:type="spellStart"/>
-      <w:r>
-        <w:rPr>
-          <w:lang w:val="de-DE"/>
-        </w:rPr>
-        <w:t>Pre</w:t>
-      </w:r>
-      <w:proofErr w:type="spellEnd"/>
-      <w:r>
-        <w:rPr>
-          <w:lang w:val="de-DE"/>
-        </w:rPr>
-        <w:t xml:space="preserve"> </w:t>
-      </w:r>
-      <w:proofErr w:type="spellStart"/>
-      <w:r>
-        <w:rPr>
-          <w:lang w:val="de-DE"/>
-        </w:rPr>
-        <w:t>Race</w:t>
-      </w:r>
-      <w:proofErr w:type="spellEnd"/>
-      <w:r>
-        <w:rPr>
-          <w:lang w:val="de-DE"/>
-        </w:rPr>
-        <w:t xml:space="preserve"> Menu:</w:t>
-      </w:r>
-      <w:r>
-        <w:rPr>
-          <w:lang w:val="de-DE"/>
-        </w:rPr>
-        <w:tab/>
-      </w:r>
-      <w:r>
-        <w:rPr>
-          <w:lang w:val="de-DE"/>
-        </w:rPr>
-        <w:tab/>
-        <w:t>(Chris)</w:t>
-      </w:r>
-    </w:p>
-    <w:p>
-      <w:pPr>
-        <w:pStyle w:val="Listenabsatz"/>
-        <w:numPr>
-          <w:ilvl w:val="0"/>
-          <w:numId w:val="3"/>
-        </w:numPr>
-        <w:spacing w:line="240" w:lineRule="auto"/>
-        <w:rPr>
-          <w:lang w:val="de-DE"/>
-        </w:rPr>
-      </w:pPr>
-      <w:r>
-        <w:rPr>
-          <w:lang w:val="de-DE"/>
-        </w:rPr>
-        <w:t xml:space="preserve">kick </w:t>
-      </w:r>
-      <w:proofErr w:type="spellStart"/>
-      <w:r>
-        <w:rPr>
-          <w:lang w:val="de-DE"/>
-        </w:rPr>
-        <w:t>player</w:t>
-      </w:r>
-      <w:proofErr w:type="spellEnd"/>
-      <w:r>
-        <w:rPr>
-          <w:lang w:val="de-DE"/>
-        </w:rPr>
-        <w:tab/>
-      </w:r>
-    </w:p>
-    <w:p>
-      <w:pPr>
-        <w:pStyle w:val="Listenabsatz"/>
-        <w:numPr>
-          <w:ilvl w:val="0"/>
-          <w:numId w:val="3"/>
-        </w:numPr>
-        <w:spacing w:line="240" w:lineRule="auto"/>
-        <w:rPr>
-          <w:lang w:val="de-DE"/>
-        </w:rPr>
-      </w:pPr>
-      <w:proofErr w:type="spellStart"/>
-      <w:r>
-        <w:rPr>
-          <w:lang w:val="de-DE"/>
-        </w:rPr>
-        <w:t>new</w:t>
-      </w:r>
-      <w:proofErr w:type="spellEnd"/>
-      <w:r>
-        <w:rPr>
-          <w:lang w:val="de-DE"/>
-        </w:rPr>
-        <w:t xml:space="preserve"> </w:t>
-      </w:r>
-      <w:proofErr w:type="spellStart"/>
-      <w:r>
-        <w:rPr>
-          <w:lang w:val="de-DE"/>
-        </w:rPr>
-        <w:t>leader</w:t>
-      </w:r>
-      <w:proofErr w:type="spellEnd"/>
-    </w:p>
-    <w:p>
-      <w:pPr>
-        <w:pStyle w:val="Listenabsatz"/>
-        <w:numPr>
-          <w:ilvl w:val="0"/>
-          <w:numId w:val="3"/>
-        </w:numPr>
-        <w:spacing w:line="240" w:lineRule="auto"/>
-        <w:rPr>
-          <w:lang w:val="de-DE"/>
-        </w:rPr>
-      </w:pPr>
-      <w:proofErr w:type="spellStart"/>
-      <w:r>
-        <w:rPr>
-          <w:lang w:val="de-DE"/>
-        </w:rPr>
-        <w:t>veto</w:t>
-      </w:r>
-      <w:proofErr w:type="spellEnd"/>
-      <w:r>
-        <w:rPr>
-          <w:lang w:val="de-DE"/>
-        </w:rPr>
-        <w:t xml:space="preserve"> </w:t>
-      </w:r>
-      <w:proofErr w:type="spellStart"/>
-      <w:r>
-        <w:rPr>
-          <w:lang w:val="de-DE"/>
-        </w:rPr>
-        <w:t>map</w:t>
-      </w:r>
-      <w:proofErr w:type="spellEnd"/>
-    </w:p>
-    <w:p>
-      <w:pPr>
-        <w:pStyle w:val="Listenabsatz"/>
-        <w:numPr>
-          <w:ilvl w:val="0"/>
-          <w:numId w:val="3"/>
-        </w:numPr>
-        <w:spacing w:line="240" w:lineRule="auto"/>
-        <w:rPr>
-          <w:lang w:val="de-DE"/>
-        </w:rPr>
-      </w:pPr>
-      <w:proofErr w:type="spellStart"/>
-      <w:r>
-        <w:rPr>
-          <w:lang w:val="de-DE"/>
-        </w:rPr>
-        <w:t>chat</w:t>
-      </w:r>
-      <w:proofErr w:type="spellEnd"/>
-    </w:p>
-    <w:p>
-      <w:pPr>
-        <w:pStyle w:val="Listenabsatz"/>
-        <w:numPr>
-          <w:ilvl w:val="0"/>
-          <w:numId w:val="3"/>
-        </w:numPr>
-        <w:spacing w:line="240" w:lineRule="auto"/>
-        <w:rPr>
-          <w:lang w:val="de-DE"/>
-        </w:rPr>
-      </w:pPr>
-      <w:proofErr w:type="spellStart"/>
-      <w:r>
-        <w:rPr>
-          <w:lang w:val="de-DE"/>
-        </w:rPr>
-        <w:t>leave</w:t>
-      </w:r>
-      <w:proofErr w:type="spellEnd"/>
-      <w:r>
-        <w:rPr>
-          <w:lang w:val="de-DE"/>
-        </w:rPr>
-        <w:t xml:space="preserve"> </w:t>
-      </w:r>
-      <w:proofErr w:type="spellStart"/>
-      <w:r>
-        <w:rPr>
-          <w:lang w:val="de-DE"/>
-        </w:rPr>
-        <w:t>lobby</w:t>
-      </w:r>
-      <w:proofErr w:type="spellEnd"/>
-    </w:p>
-    <w:p>
-      <w:pPr>
-        <w:pStyle w:val="Listenabsatz"/>
-        <w:numPr>
-          <w:ilvl w:val="0"/>
-          <w:numId w:val="3"/>
-        </w:numPr>
-        <w:spacing w:line="240" w:lineRule="auto"/>
-        <w:rPr>
-          <w:lang w:val="de-DE"/>
-        </w:rPr>
-      </w:pPr>
-      <w:proofErr w:type="spellStart"/>
-      <w:r>
-        <w:rPr>
-          <w:lang w:val="de-DE"/>
-        </w:rPr>
-        <w:t>close</w:t>
-      </w:r>
-      <w:proofErr w:type="spellEnd"/>
-      <w:r>
-        <w:rPr>
-          <w:lang w:val="de-DE"/>
-        </w:rPr>
-        <w:t xml:space="preserve"> </w:t>
-      </w:r>
-      <w:proofErr w:type="spellStart"/>
-      <w:r>
-        <w:rPr>
-          <w:lang w:val="de-DE"/>
-        </w:rPr>
-        <w:t>lobby</w:t>
-      </w:r>
-      <w:proofErr w:type="spellEnd"/>
-    </w:p>
-    <w:p>
-      <w:pPr>
-        <w:pStyle w:val="Listenabsatz"/>
-        <w:numPr>
-          <w:ilvl w:val="0"/>
-          <w:numId w:val="3"/>
-        </w:numPr>
-        <w:spacing w:line="240" w:lineRule="auto"/>
-        <w:rPr>
-          <w:lang w:val="de-DE"/>
-        </w:rPr>
-      </w:pPr>
-      <w:r>
-        <w:rPr>
-          <w:lang w:val="de-DE"/>
-        </w:rPr>
-        <w:t xml:space="preserve">ggf. </w:t>
-      </w:r>
-      <w:proofErr w:type="spellStart"/>
-      <w:r>
-        <w:rPr>
-          <w:lang w:val="de-DE"/>
-        </w:rPr>
-        <w:t>pw</w:t>
-      </w:r>
-      <w:proofErr w:type="spellEnd"/>
-      <w:r>
-        <w:rPr>
-          <w:lang w:val="de-DE"/>
-        </w:rPr>
-        <w:t xml:space="preserve"> </w:t>
-      </w:r>
-      <w:proofErr w:type="spellStart"/>
-      <w:r>
-        <w:rPr>
-          <w:lang w:val="de-DE"/>
-        </w:rPr>
-        <w:t>aendern</w:t>
-      </w:r>
-      <w:proofErr w:type="spellEnd"/>
-    </w:p>
-    <w:p>
-      <w:pPr>
-        <w:pStyle w:val="Listenabsatz"/>
-        <w:numPr>
-          <w:ilvl w:val="0"/>
-          <w:numId w:val="3"/>
-        </w:numPr>
-        <w:spacing w:line="240" w:lineRule="auto"/>
-        <w:rPr>
-          <w:lang w:val="de-DE"/>
-        </w:rPr>
-      </w:pPr>
-      <w:r>
-        <w:rPr>
-          <w:lang w:val="de-DE"/>
-        </w:rPr>
-        <w:t xml:space="preserve">ggf. </w:t>
-      </w:r>
-      <w:proofErr w:type="spellStart"/>
-      <w:r>
-        <w:rPr>
-          <w:lang w:val="de-DE"/>
-        </w:rPr>
-        <w:t>choose</w:t>
-      </w:r>
-      <w:proofErr w:type="spellEnd"/>
-      <w:r>
-        <w:rPr>
-          <w:lang w:val="de-DE"/>
-        </w:rPr>
-        <w:t xml:space="preserve"> </w:t>
-      </w:r>
-      <w:proofErr w:type="spellStart"/>
-      <w:r>
-        <w:rPr>
-          <w:lang w:val="de-DE"/>
-        </w:rPr>
-        <w:t>char</w:t>
-      </w:r>
-      <w:proofErr w:type="spellEnd"/>
-    </w:p>
-    <w:p>
-      <w:pPr>
-        <w:pStyle w:val="Listenabsatz"/>
-        <w:numPr>
-          <w:ilvl w:val="0"/>
-          <w:numId w:val="3"/>
-        </w:numPr>
-        <w:spacing w:line="240" w:lineRule="auto"/>
-        <w:rPr>
-          <w:lang w:val="de-DE"/>
-        </w:rPr>
-      </w:pPr>
-      <w:r>
-        <w:rPr>
-          <w:lang w:val="de-DE"/>
-        </w:rPr>
-        <w:t xml:space="preserve">ggf. </w:t>
-      </w:r>
-      <w:proofErr w:type="spellStart"/>
-      <w:r>
-        <w:rPr>
-          <w:lang w:val="de-DE"/>
-        </w:rPr>
-        <w:t>choose</w:t>
-      </w:r>
-      <w:proofErr w:type="spellEnd"/>
-      <w:r>
-        <w:rPr>
-          <w:lang w:val="de-DE"/>
-        </w:rPr>
-        <w:t xml:space="preserve"> </w:t>
-      </w:r>
-      <w:proofErr w:type="spellStart"/>
-      <w:r>
-        <w:rPr>
-          <w:lang w:val="de-DE"/>
-        </w:rPr>
-        <w:t>car</w:t>
-      </w:r>
-      <w:proofErr w:type="spellEnd"/>
-    </w:p>
-    <w:p>
-      <w:pPr>
-        <w:spacing w:line="240" w:lineRule="auto"/>
-        <w:rPr>
-          <w:lang w:val="de-DE"/>
-        </w:rPr>
-      </w:pPr>
-    </w:p>
-    <w:p>
-      <w:pPr>
-        <w:spacing w:line="240" w:lineRule="auto"/>
-        <w:rPr>
-          <w:lang w:val="de-DE"/>
-        </w:rPr>
-      </w:pPr>
-      <w:r>
-        <w:rPr>
-          <w:lang w:val="de-DE"/>
-        </w:rPr>
-        <w:t>Menu:</w:t>
-      </w:r>
-      <w:r>
-        <w:rPr>
-          <w:lang w:val="de-DE"/>
-        </w:rPr>
-        <w:tab/>
-      </w:r>
-      <w:r>
-        <w:rPr>
-          <w:lang w:val="de-DE"/>
-        </w:rPr>
-        <w:tab/>
-      </w:r>
-      <w:r>
-        <w:rPr>
-          <w:lang w:val="de-DE"/>
-        </w:rPr>
-        <w:tab/>
-        <w:t>(Andre)</w:t>
       </w:r>
     </w:p>
     <w:p>
@@ -1036,7 +1068,234 @@
         <w:rPr>
           <w:lang w:val="de-DE"/>
         </w:rPr>
-        <w:t>Auth. System</w:t>
+        <w:t xml:space="preserve">Lobby </w:t>
+      </w:r>
+      <w:proofErr w:type="spellStart"/>
+      <w:r>
+        <w:rPr>
+          <w:lang w:val="de-DE"/>
+        </w:rPr>
+        <w:t>system</w:t>
+      </w:r>
+      <w:proofErr w:type="spellEnd"/>
+      <w:r>
+        <w:rPr>
+          <w:lang w:val="de-DE"/>
+        </w:rPr>
+        <w:tab/>
+      </w:r>
+      <w:r>
+        <w:rPr>
+          <w:lang w:val="de-DE"/>
+        </w:rPr>
+        <w:tab/>
+        <w:t>(Chris)</w:t>
+      </w:r>
+    </w:p>
+    <w:p>
+      <w:pPr>
+        <w:pStyle w:val="Listenabsatz"/>
+        <w:numPr>
+          <w:ilvl w:val="0"/>
+          <w:numId w:val="6"/>
+        </w:numPr>
+        <w:spacing w:line="240" w:lineRule="auto"/>
+        <w:rPr>
+          <w:lang w:val="de-DE"/>
+        </w:rPr>
+      </w:pPr>
+      <w:r>
+        <w:rPr>
+          <w:lang w:val="de-DE"/>
+        </w:rPr>
+        <w:t>Matchmaking</w:t>
+      </w:r>
+      <w:r>
+        <w:rPr>
+          <w:lang w:val="de-DE"/>
+        </w:rPr>
+        <w:tab/>
+      </w:r>
+      <w:r>
+        <w:rPr>
+          <w:lang w:val="de-DE"/>
+        </w:rPr>
+        <w:tab/>
+      </w:r>
+      <w:r>
+        <w:rPr>
+          <w:lang w:val="de-DE"/>
+        </w:rPr>
+        <w:t>(</w:t>
+      </w:r>
+      <w:r>
+        <w:rPr>
+          <w:lang w:val="de-DE"/>
+        </w:rPr>
+        <w:t>Chris</w:t>
+      </w:r>
+      <w:r>
+        <w:rPr>
+          <w:lang w:val="de-DE"/>
+        </w:rPr>
+        <w:t>)</w:t>
+      </w:r>
+    </w:p>
+    <w:p>
+      <w:pPr>
+        <w:pStyle w:val="Listenabsatz"/>
+        <w:numPr>
+          <w:ilvl w:val="0"/>
+          <w:numId w:val="6"/>
+        </w:numPr>
+        <w:spacing w:line="240" w:lineRule="auto"/>
+        <w:rPr>
+          <w:lang w:val="de-DE"/>
+        </w:rPr>
+      </w:pPr>
+      <w:r>
+        <w:rPr>
+          <w:lang w:val="de-DE"/>
+        </w:rPr>
+        <w:t>Login (</w:t>
+      </w:r>
+      <w:proofErr w:type="spellStart"/>
+      <w:r>
+        <w:rPr>
+          <w:lang w:val="de-DE"/>
+        </w:rPr>
+        <w:t>FireBase</w:t>
+      </w:r>
+      <w:proofErr w:type="spellEnd"/>
+      <w:r>
+        <w:rPr>
+          <w:lang w:val="de-DE"/>
+        </w:rPr>
+        <w:t>)</w:t>
+      </w:r>
+      <w:r>
+        <w:rPr>
+          <w:lang w:val="de-DE"/>
+        </w:rPr>
+        <w:tab/>
+      </w:r>
+      <w:r>
+        <w:rPr>
+          <w:lang w:val="de-DE"/>
+        </w:rPr>
+        <w:tab/>
+        <w:t>(Chris)</w:t>
+      </w:r>
+    </w:p>
+    <w:p>
+      <w:pPr>
+        <w:spacing w:line="240" w:lineRule="auto"/>
+        <w:ind w:left="720"/>
+        <w:rPr>
+          <w:lang w:val="de-DE"/>
+        </w:rPr>
+      </w:pPr>
+    </w:p>
+    <w:p>
+      <w:pPr>
+        <w:spacing w:line="240" w:lineRule="auto"/>
+        <w:ind w:left="720"/>
+        <w:rPr>
+          <w:lang w:val="de-DE"/>
+        </w:rPr>
+      </w:pPr>
+      <w:r>
+        <w:rPr>
+          <w:lang w:val="de-DE"/>
+        </w:rPr>
+        <w:t>Database:</w:t>
+      </w:r>
+    </w:p>
+    <w:p>
+      <w:pPr>
+        <w:pStyle w:val="Listenabsatz"/>
+        <w:numPr>
+          <w:ilvl w:val="0"/>
+          <w:numId w:val="7"/>
+        </w:numPr>
+        <w:spacing w:line="240" w:lineRule="auto"/>
+        <w:rPr>
+          <w:lang w:val="de-DE"/>
+        </w:rPr>
+      </w:pPr>
+      <w:r>
+        <w:rPr>
+          <w:lang w:val="de-DE"/>
+        </w:rPr>
+        <w:t xml:space="preserve">Skin </w:t>
+      </w:r>
+      <w:proofErr w:type="spellStart"/>
+      <w:r>
+        <w:rPr>
+          <w:lang w:val="de-DE"/>
+        </w:rPr>
+        <w:t>sale</w:t>
+      </w:r>
+      <w:proofErr w:type="spellEnd"/>
+      <w:r>
+        <w:rPr>
+          <w:lang w:val="de-DE"/>
+        </w:rPr>
+        <w:tab/>
+      </w:r>
+      <w:r>
+        <w:rPr>
+          <w:lang w:val="de-DE"/>
+        </w:rPr>
+        <w:tab/>
+        <w:t>(Chris)</w:t>
+      </w:r>
+    </w:p>
+    <w:p>
+      <w:pPr>
+        <w:spacing w:line="240" w:lineRule="auto"/>
+        <w:rPr>
+          <w:lang w:val="de-DE"/>
+        </w:rPr>
+      </w:pPr>
+    </w:p>
+    <w:p>
+      <w:pPr>
+        <w:spacing w:line="240" w:lineRule="auto"/>
+        <w:rPr>
+          <w:lang w:val="de-DE"/>
+        </w:rPr>
+      </w:pPr>
+      <w:r>
+        <w:rPr>
+          <w:lang w:val="de-DE"/>
+        </w:rPr>
+        <w:t>Sound &amp; Art:</w:t>
+      </w:r>
+    </w:p>
+    <w:p>
+      <w:pPr>
+        <w:pStyle w:val="Listenabsatz"/>
+        <w:numPr>
+          <w:ilvl w:val="0"/>
+          <w:numId w:val="5"/>
+        </w:numPr>
+        <w:spacing w:line="240" w:lineRule="auto"/>
+        <w:rPr>
+          <w:lang w:val="de-DE"/>
+        </w:rPr>
+      </w:pPr>
+      <w:r>
+        <w:rPr>
+          <w:lang w:val="de-DE"/>
+        </w:rPr>
+        <w:t>Ambiance</w:t>
+      </w:r>
+      <w:r>
+        <w:rPr>
+          <w:lang w:val="de-DE"/>
+        </w:rPr>
+        <w:tab/>
       </w:r>
       <w:r>
         <w:rPr>
@@ -1057,184 +1316,6 @@
         <w:pStyle w:val="Listenabsatz"/>
         <w:numPr>
           <w:ilvl w:val="0"/>
-          <w:numId w:val="6"/>
-        </w:numPr>
-        <w:spacing w:line="240" w:lineRule="auto"/>
-        <w:rPr>
-          <w:lang w:val="de-DE"/>
-        </w:rPr>
-      </w:pPr>
-      <w:r>
-        <w:rPr>
-          <w:lang w:val="de-DE"/>
-        </w:rPr>
-        <w:t xml:space="preserve">Lobby </w:t>
-      </w:r>
-      <w:proofErr w:type="spellStart"/>
-      <w:r>
-        <w:rPr>
-          <w:lang w:val="de-DE"/>
-        </w:rPr>
-        <w:t>system</w:t>
-      </w:r>
-      <w:proofErr w:type="spellEnd"/>
-      <w:r>
-        <w:rPr>
-          <w:lang w:val="de-DE"/>
-        </w:rPr>
-        <w:tab/>
-      </w:r>
-      <w:r>
-        <w:rPr>
-          <w:lang w:val="de-DE"/>
-        </w:rPr>
-        <w:tab/>
-        <w:t>(Chris)</w:t>
-      </w:r>
-    </w:p>
-    <w:p>
-      <w:pPr>
-        <w:pStyle w:val="Listenabsatz"/>
-        <w:numPr>
-          <w:ilvl w:val="0"/>
-          <w:numId w:val="6"/>
-        </w:numPr>
-        <w:spacing w:line="240" w:lineRule="auto"/>
-        <w:rPr>
-          <w:lang w:val="de-DE"/>
-        </w:rPr>
-      </w:pPr>
-      <w:r>
-        <w:rPr>
-          <w:lang w:val="de-DE"/>
-        </w:rPr>
-        <w:t>ggf. Matchmaking</w:t>
-      </w:r>
-      <w:r>
-        <w:rPr>
-          <w:lang w:val="de-DE"/>
-        </w:rPr>
-        <w:tab/>
-        <w:t>(</w:t>
-      </w:r>
-      <w:proofErr w:type="spellStart"/>
-      <w:r>
-        <w:rPr>
-          <w:lang w:val="de-DE"/>
-        </w:rPr>
-        <w:t>dude</w:t>
-      </w:r>
-      <w:proofErr w:type="spellEnd"/>
-      <w:r>
-        <w:rPr>
-          <w:lang w:val="de-DE"/>
-        </w:rPr>
-        <w:t xml:space="preserve"> der fertig</w:t>
-      </w:r>
-      <w:r>
-        <w:rPr>
-          <w:lang w:val="de-DE"/>
-        </w:rPr>
-        <w:t>)</w:t>
-      </w:r>
-    </w:p>
-    <w:p>
-      <w:pPr>
-        <w:spacing w:line="240" w:lineRule="auto"/>
-        <w:ind w:left="720"/>
-        <w:rPr>
-          <w:lang w:val="de-DE"/>
-        </w:rPr>
-      </w:pPr>
-    </w:p>
-    <w:p>
-      <w:pPr>
-        <w:spacing w:line="240" w:lineRule="auto"/>
-        <w:ind w:left="720"/>
-        <w:rPr>
-          <w:lang w:val="de-DE"/>
-        </w:rPr>
-      </w:pPr>
-      <w:r>
-        <w:rPr>
-          <w:lang w:val="de-DE"/>
-        </w:rPr>
-        <w:t>Database:</w:t>
-      </w:r>
-    </w:p>
-    <w:p>
-      <w:pPr>
-        <w:pStyle w:val="Listenabsatz"/>
-        <w:numPr>
-          <w:ilvl w:val="0"/>
-          <w:numId w:val="7"/>
-        </w:numPr>
-        <w:spacing w:line="240" w:lineRule="auto"/>
-        <w:rPr>
-          <w:lang w:val="de-DE"/>
-        </w:rPr>
-      </w:pPr>
-      <w:r>
-        <w:rPr>
-          <w:lang w:val="de-DE"/>
-        </w:rPr>
-        <w:t xml:space="preserve">Skin </w:t>
-      </w:r>
-      <w:proofErr w:type="spellStart"/>
-      <w:r>
-        <w:rPr>
-          <w:lang w:val="de-DE"/>
-        </w:rPr>
-        <w:t>sale</w:t>
-      </w:r>
-      <w:proofErr w:type="spellEnd"/>
-      <w:r>
-        <w:rPr>
-          <w:lang w:val="de-DE"/>
-        </w:rPr>
-        <w:tab/>
-      </w:r>
-      <w:r>
-        <w:rPr>
-          <w:lang w:val="de-DE"/>
-        </w:rPr>
-        <w:tab/>
-        <w:t>(Chris)</w:t>
-      </w:r>
-    </w:p>
-    <w:p>
-      <w:pPr>
-        <w:spacing w:line="240" w:lineRule="auto"/>
-        <w:rPr>
-          <w:lang w:val="de-DE"/>
-        </w:rPr>
-      </w:pPr>
-    </w:p>
-    <w:p>
-      <w:pPr>
-        <w:spacing w:line="240" w:lineRule="auto"/>
-        <w:rPr>
-          <w:lang w:val="de-DE"/>
-        </w:rPr>
-      </w:pPr>
-      <w:r>
-        <w:rPr>
-          <w:lang w:val="de-DE"/>
-        </w:rPr>
-        <w:t>Sound &amp; Art</w:t>
-      </w:r>
-      <w:r>
-        <w:rPr>
-          <w:lang w:val="de-DE"/>
-        </w:rPr>
-        <w:t>:</w:t>
-      </w:r>
-    </w:p>
-    <w:p>
-      <w:pPr>
-        <w:pStyle w:val="Listenabsatz"/>
-        <w:numPr>
-          <w:ilvl w:val="0"/>
           <w:numId w:val="5"/>
         </w:numPr>
         <w:spacing w:line="240" w:lineRule="auto"/>
@@ -1246,7 +1327,7 @@
         <w:rPr>
           <w:lang w:val="de-DE"/>
         </w:rPr>
-        <w:t>Ambiance</w:t>
+        <w:t>Environment</w:t>
       </w:r>
       <w:r>
         <w:rPr>
@@ -1284,49 +1365,6 @@
         <w:rPr>
           <w:lang w:val="de-DE"/>
         </w:rPr>
-        <w:t>Environment</w:t>
-      </w:r>
-      <w:r>
-        <w:rPr>
-          <w:lang w:val="de-DE"/>
-        </w:rPr>
-        <w:tab/>
-      </w:r>
-      <w:r>
-        <w:rPr>
-          <w:lang w:val="de-DE"/>
-        </w:rPr>
-        <w:tab/>
-      </w:r>
-      <w:r>
-        <w:rPr>
-          <w:lang w:val="de-DE"/>
-        </w:rPr>
-        <w:tab/>
-      </w:r>
-      <w:r>
-        <w:rPr>
-          <w:lang w:val="de-DE"/>
-        </w:rPr>
-        <w:t>(Andre)</w:t>
-      </w:r>
-    </w:p>
-    <w:p>
-      <w:pPr>
-        <w:pStyle w:val="Listenabsatz"/>
-        <w:numPr>
-          <w:ilvl w:val="0"/>
-          <w:numId w:val="5"/>
-        </w:numPr>
-        <w:spacing w:line="240" w:lineRule="auto"/>
-        <w:rPr>
-          <w:lang w:val="de-DE"/>
-        </w:rPr>
-      </w:pPr>
-      <w:r>
-        <w:rPr>
-          <w:lang w:val="de-DE"/>
-        </w:rPr>
         <w:t xml:space="preserve">Background </w:t>
       </w:r>
       <w:proofErr w:type="spellStart"/>
@@ -1348,11 +1386,6 @@
           <w:lang w:val="de-DE"/>
         </w:rPr>
         <w:tab/>
-      </w:r>
-      <w:r>
-        <w:rPr>
-          <w:lang w:val="de-DE"/>
-        </w:rPr>
         <w:t>(Andre)</w:t>
       </w:r>
     </w:p>
@@ -1638,15 +1671,7 @@
           <w:lang w:val="de-DE"/>
         </w:rPr>
         <w:tab/>
-        <w:t>(Andre</w:t>
-      </w:r>
-      <w:bookmarkStart w:id="0" w:name="_GoBack"/>
-      <w:bookmarkEnd w:id="0"/>
-      <w:r>
-        <w:rPr>
-          <w:lang w:val="de-DE"/>
-        </w:rPr>
-        <w:t>)</w:t>
+        <w:t>(Andre)</w:t>
       </w:r>
     </w:p>
     <w:p>

</xml_diff>

<commit_message>
Controls in options should work
</commit_message>
<xml_diff>
--- a/Pre. Aufteilung.docx
+++ b/Pre. Aufteilung.docx
@@ -1023,228 +1023,236 @@
           <w:lang w:val="de-DE"/>
         </w:rPr>
       </w:pPr>
-    </w:p>
-    <w:p>
-      <w:pPr>
-        <w:spacing w:line="240" w:lineRule="auto"/>
-        <w:rPr>
-          <w:lang w:val="de-DE"/>
-        </w:rPr>
-      </w:pPr>
-      <w:r>
-        <w:rPr>
-          <w:lang w:val="de-DE"/>
-        </w:rPr>
-        <w:t>Online:</w:t>
-      </w:r>
-    </w:p>
-    <w:p>
-      <w:pPr>
-        <w:spacing w:line="240" w:lineRule="auto"/>
-        <w:rPr>
-          <w:lang w:val="de-DE"/>
-        </w:rPr>
-      </w:pPr>
-      <w:r>
-        <w:rPr>
-          <w:lang w:val="de-DE"/>
-        </w:rPr>
-        <w:lastRenderedPageBreak/>
-        <w:tab/>
-        <w:t>Netzwerk:</w:t>
-      </w:r>
-      <w:r>
-        <w:rPr>
-          <w:lang w:val="de-DE"/>
-        </w:rPr>
-        <w:tab/>
-        <w:t>(Chris)</w:t>
-      </w:r>
-    </w:p>
-    <w:p>
-      <w:pPr>
-        <w:pStyle w:val="Listenabsatz"/>
-        <w:numPr>
-          <w:ilvl w:val="0"/>
-          <w:numId w:val="6"/>
-        </w:numPr>
-        <w:spacing w:line="240" w:lineRule="auto"/>
-        <w:rPr>
-          <w:lang w:val="de-DE"/>
-        </w:rPr>
-      </w:pPr>
-      <w:r>
-        <w:rPr>
-          <w:lang w:val="de-DE"/>
-        </w:rPr>
-        <w:t xml:space="preserve">Lobby </w:t>
-      </w:r>
-      <w:proofErr w:type="spellStart"/>
-      <w:r>
-        <w:rPr>
-          <w:lang w:val="de-DE"/>
-        </w:rPr>
-        <w:t>system</w:t>
-      </w:r>
-      <w:proofErr w:type="spellEnd"/>
-      <w:r>
-        <w:rPr>
-          <w:lang w:val="de-DE"/>
-        </w:rPr>
-        <w:tab/>
-      </w:r>
-      <w:proofErr w:type="spellStart"/>
-      <w:r>
-        <w:rPr>
-          <w:lang w:val="de-DE"/>
-        </w:rPr>
-        <w:t>done</w:t>
-      </w:r>
-      <w:proofErr w:type="spellEnd"/>
-    </w:p>
-    <w:p>
-      <w:pPr>
-        <w:pStyle w:val="Listenabsatz"/>
-        <w:numPr>
-          <w:ilvl w:val="0"/>
-          <w:numId w:val="6"/>
-        </w:numPr>
-        <w:spacing w:line="240" w:lineRule="auto"/>
-        <w:rPr>
-          <w:lang w:val="de-DE"/>
-        </w:rPr>
-      </w:pPr>
-      <w:r>
-        <w:rPr>
-          <w:lang w:val="de-DE"/>
-        </w:rPr>
-        <w:t>Matchmaking</w:t>
-      </w:r>
-      <w:r>
-        <w:rPr>
-          <w:lang w:val="de-DE"/>
-        </w:rPr>
-        <w:tab/>
-      </w:r>
-      <w:proofErr w:type="spellStart"/>
-      <w:r>
-        <w:rPr>
-          <w:lang w:val="de-DE"/>
-        </w:rPr>
-        <w:t>done</w:t>
-      </w:r>
-      <w:proofErr w:type="spellEnd"/>
-      <w:r>
-        <w:rPr>
-          <w:lang w:val="de-DE"/>
-        </w:rPr>
-        <w:tab/>
-      </w:r>
-      <w:r>
-        <w:rPr>
-          <w:lang w:val="de-DE"/>
-        </w:rPr>
-        <w:tab/>
-      </w:r>
-    </w:p>
-    <w:p>
-      <w:pPr>
-        <w:pStyle w:val="Listenabsatz"/>
-        <w:numPr>
-          <w:ilvl w:val="0"/>
-          <w:numId w:val="6"/>
-        </w:numPr>
-        <w:spacing w:line="240" w:lineRule="auto"/>
-        <w:rPr>
-          <w:lang w:val="de-DE"/>
-        </w:rPr>
-      </w:pPr>
-      <w:r>
-        <w:rPr>
-          <w:lang w:val="de-DE"/>
-        </w:rPr>
-        <w:t>Login (</w:t>
-      </w:r>
-      <w:proofErr w:type="spellStart"/>
-      <w:r>
-        <w:rPr>
-          <w:lang w:val="de-DE"/>
-        </w:rPr>
-        <w:t>Playfab</w:t>
-      </w:r>
-      <w:proofErr w:type="spellEnd"/>
-      <w:r>
-        <w:rPr>
-          <w:lang w:val="de-DE"/>
-        </w:rPr>
-        <w:t>)</w:t>
-      </w:r>
-      <w:r>
-        <w:rPr>
-          <w:lang w:val="de-DE"/>
-        </w:rPr>
-        <w:tab/>
-      </w:r>
-      <w:proofErr w:type="spellStart"/>
-      <w:r>
-        <w:rPr>
-          <w:lang w:val="de-DE"/>
-        </w:rPr>
-        <w:t>done</w:t>
-      </w:r>
-      <w:proofErr w:type="spellEnd"/>
-    </w:p>
-    <w:p>
-      <w:pPr>
-        <w:pStyle w:val="Listenabsatz"/>
-        <w:numPr>
-          <w:ilvl w:val="0"/>
-          <w:numId w:val="6"/>
-        </w:numPr>
-        <w:spacing w:line="240" w:lineRule="auto"/>
-        <w:rPr>
-          <w:lang w:val="de-DE"/>
-        </w:rPr>
-      </w:pPr>
-      <w:r>
-        <w:rPr>
-          <w:lang w:val="de-DE"/>
-        </w:rPr>
-        <w:t>Friend List</w:t>
-      </w:r>
-    </w:p>
-    <w:p>
-      <w:pPr>
-        <w:pStyle w:val="Listenabsatz"/>
-        <w:numPr>
-          <w:ilvl w:val="0"/>
-          <w:numId w:val="6"/>
-        </w:numPr>
-        <w:spacing w:line="240" w:lineRule="auto"/>
-        <w:rPr>
-          <w:lang w:val="de-DE"/>
-        </w:rPr>
-      </w:pPr>
-      <w:r>
-        <w:rPr>
-          <w:lang w:val="de-DE"/>
-        </w:rPr>
-        <w:t>Profile</w:t>
-      </w:r>
-      <w:r>
-        <w:rPr>
-          <w:lang w:val="de-DE"/>
-        </w:rPr>
-        <w:tab/>
-      </w:r>
-      <w:r>
-        <w:rPr>
-          <w:lang w:val="de-DE"/>
-        </w:rPr>
-        <w:tab/>
-      </w:r>
       <w:bookmarkStart w:id="0" w:name="_GoBack"/>
       <w:bookmarkEnd w:id="0"/>
+    </w:p>
+    <w:p>
+      <w:pPr>
+        <w:spacing w:line="240" w:lineRule="auto"/>
+        <w:rPr>
+          <w:lang w:val="de-DE"/>
+        </w:rPr>
+      </w:pPr>
+    </w:p>
+    <w:p>
+      <w:pPr>
+        <w:spacing w:line="240" w:lineRule="auto"/>
+        <w:rPr>
+          <w:lang w:val="de-DE"/>
+        </w:rPr>
+      </w:pPr>
+      <w:r>
+        <w:rPr>
+          <w:lang w:val="de-DE"/>
+        </w:rPr>
+        <w:lastRenderedPageBreak/>
+        <w:t>Online:</w:t>
+      </w:r>
+    </w:p>
+    <w:p>
+      <w:pPr>
+        <w:spacing w:line="240" w:lineRule="auto"/>
+        <w:rPr>
+          <w:lang w:val="de-DE"/>
+        </w:rPr>
+      </w:pPr>
+      <w:r>
+        <w:rPr>
+          <w:lang w:val="de-DE"/>
+        </w:rPr>
+        <w:tab/>
+        <w:t>Netzwerk:</w:t>
+      </w:r>
+      <w:r>
+        <w:rPr>
+          <w:lang w:val="de-DE"/>
+        </w:rPr>
+        <w:tab/>
+        <w:t>(Chris)</w:t>
+      </w:r>
+    </w:p>
+    <w:p>
+      <w:pPr>
+        <w:pStyle w:val="Listenabsatz"/>
+        <w:numPr>
+          <w:ilvl w:val="0"/>
+          <w:numId w:val="6"/>
+        </w:numPr>
+        <w:spacing w:line="240" w:lineRule="auto"/>
+        <w:rPr>
+          <w:lang w:val="de-DE"/>
+        </w:rPr>
+      </w:pPr>
+      <w:r>
+        <w:rPr>
+          <w:lang w:val="de-DE"/>
+        </w:rPr>
+        <w:t xml:space="preserve">Lobby </w:t>
+      </w:r>
+      <w:proofErr w:type="spellStart"/>
+      <w:r>
+        <w:rPr>
+          <w:lang w:val="de-DE"/>
+        </w:rPr>
+        <w:t>system</w:t>
+      </w:r>
+      <w:proofErr w:type="spellEnd"/>
+      <w:r>
+        <w:rPr>
+          <w:lang w:val="de-DE"/>
+        </w:rPr>
+        <w:tab/>
+      </w:r>
+      <w:proofErr w:type="spellStart"/>
+      <w:r>
+        <w:rPr>
+          <w:lang w:val="de-DE"/>
+        </w:rPr>
+        <w:t>done</w:t>
+      </w:r>
+      <w:proofErr w:type="spellEnd"/>
+    </w:p>
+    <w:p>
+      <w:pPr>
+        <w:pStyle w:val="Listenabsatz"/>
+        <w:numPr>
+          <w:ilvl w:val="0"/>
+          <w:numId w:val="6"/>
+        </w:numPr>
+        <w:spacing w:line="240" w:lineRule="auto"/>
+        <w:rPr>
+          <w:lang w:val="de-DE"/>
+        </w:rPr>
+      </w:pPr>
+      <w:r>
+        <w:rPr>
+          <w:lang w:val="de-DE"/>
+        </w:rPr>
+        <w:t>Matchmaking</w:t>
+      </w:r>
+      <w:r>
+        <w:rPr>
+          <w:lang w:val="de-DE"/>
+        </w:rPr>
+        <w:tab/>
+      </w:r>
+      <w:proofErr w:type="spellStart"/>
+      <w:r>
+        <w:rPr>
+          <w:lang w:val="de-DE"/>
+        </w:rPr>
+        <w:t>done</w:t>
+      </w:r>
+      <w:proofErr w:type="spellEnd"/>
+      <w:r>
+        <w:rPr>
+          <w:lang w:val="de-DE"/>
+        </w:rPr>
+        <w:tab/>
+      </w:r>
+      <w:r>
+        <w:rPr>
+          <w:lang w:val="de-DE"/>
+        </w:rPr>
+        <w:tab/>
+      </w:r>
+    </w:p>
+    <w:p>
+      <w:pPr>
+        <w:pStyle w:val="Listenabsatz"/>
+        <w:numPr>
+          <w:ilvl w:val="0"/>
+          <w:numId w:val="6"/>
+        </w:numPr>
+        <w:spacing w:line="240" w:lineRule="auto"/>
+        <w:rPr>
+          <w:lang w:val="de-DE"/>
+        </w:rPr>
+      </w:pPr>
+      <w:r>
+        <w:rPr>
+          <w:lang w:val="de-DE"/>
+        </w:rPr>
+        <w:t>Login (</w:t>
+      </w:r>
+      <w:proofErr w:type="spellStart"/>
+      <w:r>
+        <w:rPr>
+          <w:lang w:val="de-DE"/>
+        </w:rPr>
+        <w:t>Playfab</w:t>
+      </w:r>
+      <w:proofErr w:type="spellEnd"/>
+      <w:r>
+        <w:rPr>
+          <w:lang w:val="de-DE"/>
+        </w:rPr>
+        <w:t>)</w:t>
+      </w:r>
+      <w:r>
+        <w:rPr>
+          <w:lang w:val="de-DE"/>
+        </w:rPr>
+        <w:tab/>
+      </w:r>
+      <w:proofErr w:type="spellStart"/>
+      <w:r>
+        <w:rPr>
+          <w:lang w:val="de-DE"/>
+        </w:rPr>
+        <w:t>done</w:t>
+      </w:r>
+      <w:proofErr w:type="spellEnd"/>
+    </w:p>
+    <w:p>
+      <w:pPr>
+        <w:pStyle w:val="Listenabsatz"/>
+        <w:numPr>
+          <w:ilvl w:val="0"/>
+          <w:numId w:val="6"/>
+        </w:numPr>
+        <w:spacing w:line="240" w:lineRule="auto"/>
+        <w:rPr>
+          <w:lang w:val="de-DE"/>
+        </w:rPr>
+      </w:pPr>
+      <w:r>
+        <w:rPr>
+          <w:lang w:val="de-DE"/>
+        </w:rPr>
+        <w:t>Friend List</w:t>
+      </w:r>
+    </w:p>
+    <w:p>
+      <w:pPr>
+        <w:pStyle w:val="Listenabsatz"/>
+        <w:numPr>
+          <w:ilvl w:val="0"/>
+          <w:numId w:val="6"/>
+        </w:numPr>
+        <w:spacing w:line="240" w:lineRule="auto"/>
+        <w:rPr>
+          <w:lang w:val="de-DE"/>
+        </w:rPr>
+      </w:pPr>
+      <w:r>
+        <w:rPr>
+          <w:lang w:val="de-DE"/>
+        </w:rPr>
+        <w:t>Profile</w:t>
+      </w:r>
+      <w:r>
+        <w:rPr>
+          <w:lang w:val="de-DE"/>
+        </w:rPr>
+        <w:tab/>
+      </w:r>
+      <w:r>
+        <w:rPr>
+          <w:lang w:val="de-DE"/>
+        </w:rPr>
+        <w:tab/>
+      </w:r>
     </w:p>
     <w:p>
       <w:pPr>

</xml_diff>